<commit_message>
Staging files for final submission
</commit_message>
<xml_diff>
--- a/CA_One/CA one_Advanced Data Analytics Revisec sa v1-1 050520.docx
+++ b/CA_One/CA one_Advanced Data Analytics Revisec sa v1-1 050520.docx
@@ -1,6 +1,6 @@
 
 <file path=word/document.xml><?xml version="1.0" encoding="utf-8"?>
-<w:document xmlns:wpc="http://schemas.microsoft.com/office/word/2010/wordprocessingCanvas" xmlns:mc="http://schemas.openxmlformats.org/markup-compatibility/2006" xmlns:o="urn:schemas-microsoft-com:office:office" xmlns:r="http://schemas.openxmlformats.org/officeDocument/2006/relationships" xmlns:m="http://schemas.openxmlformats.org/officeDocument/2006/math" xmlns:v="urn:schemas-microsoft-com:vml" xmlns:wp14="http://schemas.microsoft.com/office/word/2010/wordprocessingDrawing" xmlns:wp="http://schemas.openxmlformats.org/drawingml/2006/wordprocessingDrawing" xmlns:w10="urn:schemas-microsoft-com:office:word" xmlns:w="http://schemas.openxmlformats.org/wordprocessingml/2006/main" xmlns:w14="http://schemas.microsoft.com/office/word/2010/wordml" xmlns:wpg="http://schemas.microsoft.com/office/word/2010/wordprocessingGroup" xmlns:wpi="http://schemas.microsoft.com/office/word/2010/wordprocessingInk" xmlns:wne="http://schemas.microsoft.com/office/word/2006/wordml" xmlns:wps="http://schemas.microsoft.com/office/word/2010/wordprocessingShape" mc:Ignorable="w14 wp14">
+<w:document xmlns:wpc="http://schemas.microsoft.com/office/word/2010/wordprocessingCanvas" xmlns:mc="http://schemas.openxmlformats.org/markup-compatibility/2006" xmlns:o="urn:schemas-microsoft-com:office:office" xmlns:r="http://schemas.openxmlformats.org/officeDocument/2006/relationships" xmlns:m="http://schemas.openxmlformats.org/officeDocument/2006/math" xmlns:v="urn:schemas-microsoft-com:vml" xmlns:wp14="http://schemas.microsoft.com/office/word/2010/wordprocessingDrawing" xmlns:wp="http://schemas.openxmlformats.org/drawingml/2006/wordprocessingDrawing" xmlns:w10="urn:schemas-microsoft-com:office:word" xmlns:w="http://schemas.openxmlformats.org/wordprocessingml/2006/main" xmlns:w14="http://schemas.microsoft.com/office/word/2010/wordml" xmlns:w15="http://schemas.microsoft.com/office/word/2012/wordml" xmlns:wpg="http://schemas.microsoft.com/office/word/2010/wordprocessingGroup" xmlns:wpi="http://schemas.microsoft.com/office/word/2010/wordprocessingInk" xmlns:wne="http://schemas.microsoft.com/office/word/2006/wordml" xmlns:wps="http://schemas.microsoft.com/office/word/2010/wordprocessingShape" mc:Ignorable="w14 w15 wp14">
   <w:body>
     <w:p>
       <w:pPr>
@@ -241,7 +241,7 @@
                 <w:lang w:val="en-NZ"/>
               </w:rPr>
             </w:pPr>
-            <w:hyperlink r:id="rId9" w:history="1"/>
+            <w:hyperlink r:id="rId8" w:history="1"/>
             <w:r>
               <w:rPr>
                 <w:rStyle w:val="Hyperlink"/>
@@ -321,30 +321,8 @@
               <w:rPr>
                 <w:rFonts w:ascii="Calibri" w:hAnsi="Calibri" w:cs="Calibri"/>
               </w:rPr>
-              <w:t xml:space="preserve">Dr </w:t>
+              <w:t>Dr Shahram Azizi</w:t>
             </w:r>
-            <w:proofErr w:type="spellStart"/>
-            <w:r>
-              <w:rPr>
-                <w:rFonts w:ascii="Calibri" w:hAnsi="Calibri" w:cs="Calibri"/>
-              </w:rPr>
-              <w:t>Shahram</w:t>
-            </w:r>
-            <w:proofErr w:type="spellEnd"/>
-            <w:r>
-              <w:rPr>
-                <w:rFonts w:ascii="Calibri" w:hAnsi="Calibri" w:cs="Calibri"/>
-              </w:rPr>
-              <w:t xml:space="preserve"> </w:t>
-            </w:r>
-            <w:proofErr w:type="spellStart"/>
-            <w:r>
-              <w:rPr>
-                <w:rFonts w:ascii="Calibri" w:hAnsi="Calibri" w:cs="Calibri"/>
-              </w:rPr>
-              <w:t>Azizi</w:t>
-            </w:r>
-            <w:proofErr w:type="spellEnd"/>
           </w:p>
         </w:tc>
       </w:tr>
@@ -1102,25 +1080,7 @@
           <w:sz w:val="28"/>
           <w:szCs w:val="28"/>
         </w:rPr>
-        <w:t>Use R/</w:t>
-      </w:r>
-      <w:proofErr w:type="spellStart"/>
-      <w:r>
-        <w:rPr>
-          <w:rFonts w:ascii="Times New Roman" w:hAnsi="Times New Roman"/>
-          <w:sz w:val="28"/>
-          <w:szCs w:val="28"/>
-        </w:rPr>
-        <w:t>Rstudio</w:t>
-      </w:r>
-      <w:proofErr w:type="spellEnd"/>
-      <w:r>
-        <w:rPr>
-          <w:rFonts w:ascii="Times New Roman" w:hAnsi="Times New Roman"/>
-          <w:sz w:val="28"/>
-          <w:szCs w:val="28"/>
-        </w:rPr>
-        <w:t xml:space="preserve"> to solve questions and perform analytics.</w:t>
+        <w:t>Use R/Rstudio to solve questions and perform analytics.</w:t>
       </w:r>
     </w:p>
     <w:p>
@@ -1306,19 +1266,8 @@
           <w:szCs w:val="28"/>
           <w:lang w:val="en-IE"/>
         </w:rPr>
-        <w:t>Describe the dataset using appropriate plots/curves/charts</w:t>
-      </w:r>
-      <w:proofErr w:type="gramStart"/>
-      <w:r>
-        <w:rPr>
-          <w:rFonts w:ascii="Times New Roman" w:hAnsi="Times New Roman"/>
-          <w:sz w:val="28"/>
-          <w:szCs w:val="28"/>
-          <w:lang w:val="en-IE"/>
-        </w:rPr>
-        <w:t>,…</w:t>
-      </w:r>
-      <w:proofErr w:type="gramEnd"/>
+        <w:t>Describe the dataset using appropriate plots/curves/charts,…</w:t>
+      </w:r>
       <w:r>
         <w:rPr>
           <w:rFonts w:ascii="Times New Roman" w:hAnsi="Times New Roman"/>
@@ -1387,27 +1336,7 @@
           <w:szCs w:val="28"/>
           <w:lang w:val="en-IE"/>
         </w:rPr>
-        <w:t xml:space="preserve"> </w:t>
-      </w:r>
-      <w:proofErr w:type="spellStart"/>
-      <w:r>
-        <w:rPr>
-          <w:rFonts w:ascii="Times New Roman" w:hAnsi="Times New Roman"/>
-          <w:sz w:val="28"/>
-          <w:szCs w:val="28"/>
-          <w:lang w:val="en-IE"/>
-        </w:rPr>
-        <w:t>variational</w:t>
-      </w:r>
-      <w:proofErr w:type="spellEnd"/>
-      <w:r>
-        <w:rPr>
-          <w:rFonts w:ascii="Times New Roman" w:hAnsi="Times New Roman"/>
-          <w:sz w:val="28"/>
-          <w:szCs w:val="28"/>
-          <w:lang w:val="en-IE"/>
-        </w:rPr>
-        <w:t xml:space="preserve"> measures</w:t>
+        <w:t xml:space="preserve"> variational measures</w:t>
       </w:r>
       <w:r>
         <w:rPr>
@@ -1515,8 +1444,6 @@
         </w:rPr>
         <w:t>rule</w:t>
       </w:r>
-      <w:bookmarkStart w:id="1" w:name="_GoBack"/>
-      <w:bookmarkEnd w:id="1"/>
       <w:r>
         <w:rPr>
           <w:rFonts w:ascii="Times New Roman" w:hAnsi="Times New Roman"/>
@@ -2218,7 +2145,6 @@
         </w:rPr>
         <w:t xml:space="preserve">Suggest an appropriate GLM to model </w:t>
       </w:r>
-      <w:proofErr w:type="spellStart"/>
       <w:r>
         <w:rPr>
           <w:rFonts w:ascii="Times New Roman" w:hAnsi="Times New Roman"/>
@@ -2228,9 +2154,8 @@
           <w:szCs w:val="28"/>
           <w:lang w:val="en-IE"/>
         </w:rPr>
-        <w:t>ouput</w:t>
-      </w:r>
-      <w:proofErr w:type="spellEnd"/>
+        <w:t>output</w:t>
+      </w:r>
       <w:r>
         <w:rPr>
           <w:rFonts w:ascii="Times New Roman" w:hAnsi="Times New Roman"/>
@@ -2321,27 +2246,7 @@
           <w:szCs w:val="28"/>
           <w:lang w:val="en-IE"/>
         </w:rPr>
-        <w:t xml:space="preserve">Split the dataset into 80% as a trainset and 20% </w:t>
-      </w:r>
-      <w:proofErr w:type="spellStart"/>
-      <w:r>
-        <w:rPr>
-          <w:rFonts w:ascii="Times New Roman" w:hAnsi="Times New Roman"/>
-          <w:sz w:val="28"/>
-          <w:szCs w:val="28"/>
-          <w:lang w:val="en-IE"/>
-        </w:rPr>
-        <w:t>testset</w:t>
-      </w:r>
-      <w:proofErr w:type="spellEnd"/>
-      <w:r>
-        <w:rPr>
-          <w:rFonts w:ascii="Times New Roman" w:hAnsi="Times New Roman"/>
-          <w:sz w:val="28"/>
-          <w:szCs w:val="28"/>
-          <w:lang w:val="en-IE"/>
-        </w:rPr>
-        <w:t>, then model the trainset by</w:t>
+        <w:t>Split the dataset into 80% as a trainset and 20% testset, then model the trainset by</w:t>
       </w:r>
       <w:r>
         <w:rPr>
@@ -2625,6 +2530,38 @@
     </w:p>
     <w:p>
       <w:pPr>
+        <w:spacing w:after="160" w:line="259" w:lineRule="auto"/>
+        <w:rPr>
+          <w:sz w:val="28"/>
+          <w:szCs w:val="28"/>
+          <w:lang w:val="en-IE"/>
+        </w:rPr>
+      </w:pPr>
+    </w:p>
+    <w:p>
+      <w:pPr>
+        <w:spacing w:after="160" w:line="259" w:lineRule="auto"/>
+        <w:rPr>
+          <w:sz w:val="28"/>
+          <w:szCs w:val="28"/>
+          <w:lang w:val="en-IE"/>
+        </w:rPr>
+      </w:pPr>
+      <w:bookmarkStart w:id="1" w:name="_GoBack"/>
+      <w:bookmarkEnd w:id="1"/>
+    </w:p>
+    <w:p>
+      <w:pPr>
+        <w:spacing w:after="160" w:line="259" w:lineRule="auto"/>
+        <w:rPr>
+          <w:sz w:val="28"/>
+          <w:szCs w:val="28"/>
+          <w:lang w:val="en-IE"/>
+        </w:rPr>
+      </w:pPr>
+    </w:p>
+    <w:p>
+      <w:pPr>
         <w:ind w:left="360"/>
         <w:contextualSpacing/>
         <w:jc w:val="right"/>
@@ -2735,8 +2672,8 @@
     <w:p/>
     <w:p/>
     <w:sectPr>
-      <w:footerReference w:type="even" r:id="rId10"/>
-      <w:footerReference w:type="default" r:id="rId11"/>
+      <w:footerReference w:type="even" r:id="rId9"/>
+      <w:footerReference w:type="default" r:id="rId10"/>
       <w:pgSz w:w="11906" w:h="16838"/>
       <w:pgMar w:top="1258" w:right="1440" w:bottom="1440" w:left="1440" w:header="706" w:footer="706" w:gutter="0"/>
       <w:cols w:space="708"/>
@@ -2747,7 +2684,7 @@
 </file>
 
 <file path=word/endnotes.xml><?xml version="1.0" encoding="utf-8"?>
-<w:endnotes xmlns:wpc="http://schemas.microsoft.com/office/word/2010/wordprocessingCanvas" xmlns:mc="http://schemas.openxmlformats.org/markup-compatibility/2006" xmlns:o="urn:schemas-microsoft-com:office:office" xmlns:r="http://schemas.openxmlformats.org/officeDocument/2006/relationships" xmlns:m="http://schemas.openxmlformats.org/officeDocument/2006/math" xmlns:v="urn:schemas-microsoft-com:vml" xmlns:wp14="http://schemas.microsoft.com/office/word/2010/wordprocessingDrawing" xmlns:wp="http://schemas.openxmlformats.org/drawingml/2006/wordprocessingDrawing" xmlns:w10="urn:schemas-microsoft-com:office:word" xmlns:w="http://schemas.openxmlformats.org/wordprocessingml/2006/main" xmlns:w14="http://schemas.microsoft.com/office/word/2010/wordml" xmlns:wpg="http://schemas.microsoft.com/office/word/2010/wordprocessingGroup" xmlns:wpi="http://schemas.microsoft.com/office/word/2010/wordprocessingInk" xmlns:wne="http://schemas.microsoft.com/office/word/2006/wordml" xmlns:wps="http://schemas.microsoft.com/office/word/2010/wordprocessingShape" mc:Ignorable="w14 wp14">
+<w:endnotes xmlns:wpc="http://schemas.microsoft.com/office/word/2010/wordprocessingCanvas" xmlns:mc="http://schemas.openxmlformats.org/markup-compatibility/2006" xmlns:o="urn:schemas-microsoft-com:office:office" xmlns:r="http://schemas.openxmlformats.org/officeDocument/2006/relationships" xmlns:m="http://schemas.openxmlformats.org/officeDocument/2006/math" xmlns:v="urn:schemas-microsoft-com:vml" xmlns:wp14="http://schemas.microsoft.com/office/word/2010/wordprocessingDrawing" xmlns:wp="http://schemas.openxmlformats.org/drawingml/2006/wordprocessingDrawing" xmlns:w10="urn:schemas-microsoft-com:office:word" xmlns:w="http://schemas.openxmlformats.org/wordprocessingml/2006/main" xmlns:w14="http://schemas.microsoft.com/office/word/2010/wordml" xmlns:w15="http://schemas.microsoft.com/office/word/2012/wordml" xmlns:wpg="http://schemas.microsoft.com/office/word/2010/wordprocessingGroup" xmlns:wpi="http://schemas.microsoft.com/office/word/2010/wordprocessingInk" xmlns:wne="http://schemas.microsoft.com/office/word/2006/wordml" xmlns:wps="http://schemas.microsoft.com/office/word/2010/wordprocessingShape" mc:Ignorable="w14 w15 wp14">
   <w:endnote w:type="separator" w:id="-1">
     <w:p>
       <w:r>
@@ -2766,7 +2703,7 @@
 </file>
 
 <file path=word/footer1.xml><?xml version="1.0" encoding="utf-8"?>
-<w:ftr xmlns:wpc="http://schemas.microsoft.com/office/word/2010/wordprocessingCanvas" xmlns:mc="http://schemas.openxmlformats.org/markup-compatibility/2006" xmlns:o="urn:schemas-microsoft-com:office:office" xmlns:r="http://schemas.openxmlformats.org/officeDocument/2006/relationships" xmlns:m="http://schemas.openxmlformats.org/officeDocument/2006/math" xmlns:v="urn:schemas-microsoft-com:vml" xmlns:wp14="http://schemas.microsoft.com/office/word/2010/wordprocessingDrawing" xmlns:wp="http://schemas.openxmlformats.org/drawingml/2006/wordprocessingDrawing" xmlns:w10="urn:schemas-microsoft-com:office:word" xmlns:w="http://schemas.openxmlformats.org/wordprocessingml/2006/main" xmlns:w14="http://schemas.microsoft.com/office/word/2010/wordml" xmlns:wpg="http://schemas.microsoft.com/office/word/2010/wordprocessingGroup" xmlns:wpi="http://schemas.microsoft.com/office/word/2010/wordprocessingInk" xmlns:wne="http://schemas.microsoft.com/office/word/2006/wordml" xmlns:wps="http://schemas.microsoft.com/office/word/2010/wordprocessingShape" mc:Ignorable="w14 wp14">
+<w:ftr xmlns:wpc="http://schemas.microsoft.com/office/word/2010/wordprocessingCanvas" xmlns:mc="http://schemas.openxmlformats.org/markup-compatibility/2006" xmlns:o="urn:schemas-microsoft-com:office:office" xmlns:r="http://schemas.openxmlformats.org/officeDocument/2006/relationships" xmlns:m="http://schemas.openxmlformats.org/officeDocument/2006/math" xmlns:v="urn:schemas-microsoft-com:vml" xmlns:wp14="http://schemas.microsoft.com/office/word/2010/wordprocessingDrawing" xmlns:wp="http://schemas.openxmlformats.org/drawingml/2006/wordprocessingDrawing" xmlns:w10="urn:schemas-microsoft-com:office:word" xmlns:w="http://schemas.openxmlformats.org/wordprocessingml/2006/main" xmlns:w14="http://schemas.microsoft.com/office/word/2010/wordml" xmlns:w15="http://schemas.microsoft.com/office/word/2012/wordml" xmlns:wpg="http://schemas.microsoft.com/office/word/2010/wordprocessingGroup" xmlns:wpi="http://schemas.microsoft.com/office/word/2010/wordprocessingInk" xmlns:wne="http://schemas.microsoft.com/office/word/2006/wordml" xmlns:wps="http://schemas.microsoft.com/office/word/2010/wordprocessingShape" mc:Ignorable="w14 w15 wp14">
   <w:p>
     <w:pPr>
       <w:pStyle w:val="Footer"/>
@@ -2804,7 +2741,7 @@
 </file>
 
 <file path=word/footer2.xml><?xml version="1.0" encoding="utf-8"?>
-<w:ftr xmlns:wpc="http://schemas.microsoft.com/office/word/2010/wordprocessingCanvas" xmlns:mc="http://schemas.openxmlformats.org/markup-compatibility/2006" xmlns:o="urn:schemas-microsoft-com:office:office" xmlns:r="http://schemas.openxmlformats.org/officeDocument/2006/relationships" xmlns:m="http://schemas.openxmlformats.org/officeDocument/2006/math" xmlns:v="urn:schemas-microsoft-com:vml" xmlns:wp14="http://schemas.microsoft.com/office/word/2010/wordprocessingDrawing" xmlns:wp="http://schemas.openxmlformats.org/drawingml/2006/wordprocessingDrawing" xmlns:w10="urn:schemas-microsoft-com:office:word" xmlns:w="http://schemas.openxmlformats.org/wordprocessingml/2006/main" xmlns:w14="http://schemas.microsoft.com/office/word/2010/wordml" xmlns:wpg="http://schemas.microsoft.com/office/word/2010/wordprocessingGroup" xmlns:wpi="http://schemas.microsoft.com/office/word/2010/wordprocessingInk" xmlns:wne="http://schemas.microsoft.com/office/word/2006/wordml" xmlns:wps="http://schemas.microsoft.com/office/word/2010/wordprocessingShape" mc:Ignorable="w14 wp14">
+<w:ftr xmlns:wpc="http://schemas.microsoft.com/office/word/2010/wordprocessingCanvas" xmlns:mc="http://schemas.openxmlformats.org/markup-compatibility/2006" xmlns:o="urn:schemas-microsoft-com:office:office" xmlns:r="http://schemas.openxmlformats.org/officeDocument/2006/relationships" xmlns:m="http://schemas.openxmlformats.org/officeDocument/2006/math" xmlns:v="urn:schemas-microsoft-com:vml" xmlns:wp14="http://schemas.microsoft.com/office/word/2010/wordprocessingDrawing" xmlns:wp="http://schemas.openxmlformats.org/drawingml/2006/wordprocessingDrawing" xmlns:w10="urn:schemas-microsoft-com:office:word" xmlns:w="http://schemas.openxmlformats.org/wordprocessingml/2006/main" xmlns:w14="http://schemas.microsoft.com/office/word/2010/wordml" xmlns:w15="http://schemas.microsoft.com/office/word/2012/wordml" xmlns:wpg="http://schemas.microsoft.com/office/word/2010/wordprocessingGroup" xmlns:wpi="http://schemas.microsoft.com/office/word/2010/wordprocessingInk" xmlns:wne="http://schemas.microsoft.com/office/word/2006/wordml" xmlns:wps="http://schemas.microsoft.com/office/word/2010/wordprocessingShape" mc:Ignorable="w14 w15 wp14">
   <w:p>
     <w:pPr>
       <w:pStyle w:val="Footer"/>
@@ -2859,7 +2796,7 @@
 </file>
 
 <file path=word/footnotes.xml><?xml version="1.0" encoding="utf-8"?>
-<w:footnotes xmlns:wpc="http://schemas.microsoft.com/office/word/2010/wordprocessingCanvas" xmlns:mc="http://schemas.openxmlformats.org/markup-compatibility/2006" xmlns:o="urn:schemas-microsoft-com:office:office" xmlns:r="http://schemas.openxmlformats.org/officeDocument/2006/relationships" xmlns:m="http://schemas.openxmlformats.org/officeDocument/2006/math" xmlns:v="urn:schemas-microsoft-com:vml" xmlns:wp14="http://schemas.microsoft.com/office/word/2010/wordprocessingDrawing" xmlns:wp="http://schemas.openxmlformats.org/drawingml/2006/wordprocessingDrawing" xmlns:w10="urn:schemas-microsoft-com:office:word" xmlns:w="http://schemas.openxmlformats.org/wordprocessingml/2006/main" xmlns:w14="http://schemas.microsoft.com/office/word/2010/wordml" xmlns:wpg="http://schemas.microsoft.com/office/word/2010/wordprocessingGroup" xmlns:wpi="http://schemas.microsoft.com/office/word/2010/wordprocessingInk" xmlns:wne="http://schemas.microsoft.com/office/word/2006/wordml" xmlns:wps="http://schemas.microsoft.com/office/word/2010/wordprocessingShape" mc:Ignorable="w14 wp14">
+<w:footnotes xmlns:wpc="http://schemas.microsoft.com/office/word/2010/wordprocessingCanvas" xmlns:mc="http://schemas.openxmlformats.org/markup-compatibility/2006" xmlns:o="urn:schemas-microsoft-com:office:office" xmlns:r="http://schemas.openxmlformats.org/officeDocument/2006/relationships" xmlns:m="http://schemas.openxmlformats.org/officeDocument/2006/math" xmlns:v="urn:schemas-microsoft-com:vml" xmlns:wp14="http://schemas.microsoft.com/office/word/2010/wordprocessingDrawing" xmlns:wp="http://schemas.openxmlformats.org/drawingml/2006/wordprocessingDrawing" xmlns:w10="urn:schemas-microsoft-com:office:word" xmlns:w="http://schemas.openxmlformats.org/wordprocessingml/2006/main" xmlns:w14="http://schemas.microsoft.com/office/word/2010/wordml" xmlns:w15="http://schemas.microsoft.com/office/word/2012/wordml" xmlns:wpg="http://schemas.microsoft.com/office/word/2010/wordprocessingGroup" xmlns:wpi="http://schemas.microsoft.com/office/word/2010/wordprocessingInk" xmlns:wne="http://schemas.microsoft.com/office/word/2006/wordml" xmlns:wps="http://schemas.microsoft.com/office/word/2010/wordprocessingShape" mc:Ignorable="w14 w15 wp14">
   <w:footnote w:type="separator" w:id="-1">
     <w:p>
       <w:r>
@@ -2878,8 +2815,8 @@
 </file>
 
 <file path=word/numbering.xml><?xml version="1.0" encoding="utf-8"?>
-<w:numbering xmlns:wpc="http://schemas.microsoft.com/office/word/2010/wordprocessingCanvas" xmlns:mc="http://schemas.openxmlformats.org/markup-compatibility/2006" xmlns:o="urn:schemas-microsoft-com:office:office" xmlns:r="http://schemas.openxmlformats.org/officeDocument/2006/relationships" xmlns:m="http://schemas.openxmlformats.org/officeDocument/2006/math" xmlns:v="urn:schemas-microsoft-com:vml" xmlns:wp14="http://schemas.microsoft.com/office/word/2010/wordprocessingDrawing" xmlns:wp="http://schemas.openxmlformats.org/drawingml/2006/wordprocessingDrawing" xmlns:w10="urn:schemas-microsoft-com:office:word" xmlns:w="http://schemas.openxmlformats.org/wordprocessingml/2006/main" xmlns:w14="http://schemas.microsoft.com/office/word/2010/wordml" xmlns:wpg="http://schemas.microsoft.com/office/word/2010/wordprocessingGroup" xmlns:wpi="http://schemas.microsoft.com/office/word/2010/wordprocessingInk" xmlns:wne="http://schemas.microsoft.com/office/word/2006/wordml" xmlns:wps="http://schemas.microsoft.com/office/word/2010/wordprocessingShape" mc:Ignorable="w14 wp14">
-  <w:abstractNum w:abstractNumId="0">
+<w:numbering xmlns:wpc="http://schemas.microsoft.com/office/word/2010/wordprocessingCanvas" xmlns:mc="http://schemas.openxmlformats.org/markup-compatibility/2006" xmlns:o="urn:schemas-microsoft-com:office:office" xmlns:r="http://schemas.openxmlformats.org/officeDocument/2006/relationships" xmlns:m="http://schemas.openxmlformats.org/officeDocument/2006/math" xmlns:v="urn:schemas-microsoft-com:vml" xmlns:wp14="http://schemas.microsoft.com/office/word/2010/wordprocessingDrawing" xmlns:wp="http://schemas.openxmlformats.org/drawingml/2006/wordprocessingDrawing" xmlns:w10="urn:schemas-microsoft-com:office:word" xmlns:w="http://schemas.openxmlformats.org/wordprocessingml/2006/main" xmlns:w14="http://schemas.microsoft.com/office/word/2010/wordml" xmlns:w15="http://schemas.microsoft.com/office/word/2012/wordml" xmlns:wpg="http://schemas.microsoft.com/office/word/2010/wordprocessingGroup" xmlns:wpi="http://schemas.microsoft.com/office/word/2010/wordprocessingInk" xmlns:wne="http://schemas.microsoft.com/office/word/2006/wordml" xmlns:wps="http://schemas.microsoft.com/office/word/2010/wordprocessingShape" mc:Ignorable="w14 w15 wp14">
+  <w:abstractNum w:abstractNumId="0" w15:restartNumberingAfterBreak="0">
     <w:nsid w:val="FFFFFF1D"/>
     <w:multiLevelType w:val="multilevel"/>
     <w:tmpl w:val="2E6AF4C6"/>
@@ -3019,7 +2956,7 @@
       </w:rPr>
     </w:lvl>
   </w:abstractNum>
-  <w:abstractNum w:abstractNumId="1">
+  <w:abstractNum w:abstractNumId="1" w15:restartNumberingAfterBreak="0">
     <w:nsid w:val="01EC58AD"/>
     <w:multiLevelType w:val="hybridMultilevel"/>
     <w:tmpl w:val="6BEEFE5E"/>
@@ -3159,7 +3096,7 @@
       </w:rPr>
     </w:lvl>
   </w:abstractNum>
-  <w:abstractNum w:abstractNumId="2">
+  <w:abstractNum w:abstractNumId="2" w15:restartNumberingAfterBreak="0">
     <w:nsid w:val="04A843C7"/>
     <w:multiLevelType w:val="hybridMultilevel"/>
     <w:tmpl w:val="CEECCF40"/>
@@ -3245,7 +3182,7 @@
       </w:pPr>
     </w:lvl>
   </w:abstractNum>
-  <w:abstractNum w:abstractNumId="3">
+  <w:abstractNum w:abstractNumId="3" w15:restartNumberingAfterBreak="0">
     <w:nsid w:val="04E45CEC"/>
     <w:multiLevelType w:val="hybridMultilevel"/>
     <w:tmpl w:val="0D4C6A84"/>
@@ -3358,7 +3295,7 @@
       </w:pPr>
     </w:lvl>
   </w:abstractNum>
-  <w:abstractNum w:abstractNumId="4">
+  <w:abstractNum w:abstractNumId="4" w15:restartNumberingAfterBreak="0">
     <w:nsid w:val="07532484"/>
     <w:multiLevelType w:val="hybridMultilevel"/>
     <w:tmpl w:val="1376F9E0"/>
@@ -3471,7 +3408,7 @@
       </w:rPr>
     </w:lvl>
   </w:abstractNum>
-  <w:abstractNum w:abstractNumId="5">
+  <w:abstractNum w:abstractNumId="5" w15:restartNumberingAfterBreak="0">
     <w:nsid w:val="0DBC1384"/>
     <w:multiLevelType w:val="hybridMultilevel"/>
     <w:tmpl w:val="A6B4B5BC"/>
@@ -3611,7 +3548,7 @@
       </w:rPr>
     </w:lvl>
   </w:abstractNum>
-  <w:abstractNum w:abstractNumId="6">
+  <w:abstractNum w:abstractNumId="6" w15:restartNumberingAfterBreak="0">
     <w:nsid w:val="210C7A41"/>
     <w:multiLevelType w:val="hybridMultilevel"/>
     <w:tmpl w:val="CB7A98A6"/>
@@ -3724,7 +3661,7 @@
       </w:pPr>
     </w:lvl>
   </w:abstractNum>
-  <w:abstractNum w:abstractNumId="7">
+  <w:abstractNum w:abstractNumId="7" w15:restartNumberingAfterBreak="0">
     <w:nsid w:val="21416FD3"/>
     <w:multiLevelType w:val="hybridMultilevel"/>
     <w:tmpl w:val="8AECFE38"/>
@@ -3837,7 +3774,7 @@
       </w:pPr>
     </w:lvl>
   </w:abstractNum>
-  <w:abstractNum w:abstractNumId="8">
+  <w:abstractNum w:abstractNumId="8" w15:restartNumberingAfterBreak="0">
     <w:nsid w:val="21561077"/>
     <w:multiLevelType w:val="multilevel"/>
     <w:tmpl w:val="0809001F"/>
@@ -3923,7 +3860,7 @@
       </w:pPr>
     </w:lvl>
   </w:abstractNum>
-  <w:abstractNum w:abstractNumId="9">
+  <w:abstractNum w:abstractNumId="9" w15:restartNumberingAfterBreak="0">
     <w:nsid w:val="23093F18"/>
     <w:multiLevelType w:val="hybridMultilevel"/>
     <w:tmpl w:val="5762B4A2"/>
@@ -4039,7 +3976,7 @@
       </w:pPr>
     </w:lvl>
   </w:abstractNum>
-  <w:abstractNum w:abstractNumId="10">
+  <w:abstractNum w:abstractNumId="10" w15:restartNumberingAfterBreak="0">
     <w:nsid w:val="29BC3F84"/>
     <w:multiLevelType w:val="hybridMultilevel"/>
     <w:tmpl w:val="D29EA596"/>
@@ -4125,7 +4062,7 @@
       </w:pPr>
     </w:lvl>
   </w:abstractNum>
-  <w:abstractNum w:abstractNumId="11">
+  <w:abstractNum w:abstractNumId="11" w15:restartNumberingAfterBreak="0">
     <w:nsid w:val="2BB900FD"/>
     <w:multiLevelType w:val="hybridMultilevel"/>
     <w:tmpl w:val="0F28BB78"/>
@@ -4214,7 +4151,7 @@
       </w:pPr>
     </w:lvl>
   </w:abstractNum>
-  <w:abstractNum w:abstractNumId="12">
+  <w:abstractNum w:abstractNumId="12" w15:restartNumberingAfterBreak="0">
     <w:nsid w:val="2CC820BF"/>
     <w:multiLevelType w:val="hybridMultilevel"/>
     <w:tmpl w:val="D41A77C4"/>
@@ -4308,7 +4245,7 @@
       </w:pPr>
     </w:lvl>
   </w:abstractNum>
-  <w:abstractNum w:abstractNumId="13">
+  <w:abstractNum w:abstractNumId="13" w15:restartNumberingAfterBreak="0">
     <w:nsid w:val="2D4E3D34"/>
     <w:multiLevelType w:val="hybridMultilevel"/>
     <w:tmpl w:val="735068D8"/>
@@ -4421,7 +4358,7 @@
       </w:pPr>
     </w:lvl>
   </w:abstractNum>
-  <w:abstractNum w:abstractNumId="14">
+  <w:abstractNum w:abstractNumId="14" w15:restartNumberingAfterBreak="0">
     <w:nsid w:val="2EAF320B"/>
     <w:multiLevelType w:val="hybridMultilevel"/>
     <w:tmpl w:val="0FDCDDFA"/>
@@ -4507,7 +4444,7 @@
       </w:pPr>
     </w:lvl>
   </w:abstractNum>
-  <w:abstractNum w:abstractNumId="15">
+  <w:abstractNum w:abstractNumId="15" w15:restartNumberingAfterBreak="0">
     <w:nsid w:val="35331B20"/>
     <w:multiLevelType w:val="hybridMultilevel"/>
     <w:tmpl w:val="B2D8BEB4"/>
@@ -4593,7 +4530,7 @@
       </w:pPr>
     </w:lvl>
   </w:abstractNum>
-  <w:abstractNum w:abstractNumId="16">
+  <w:abstractNum w:abstractNumId="16" w15:restartNumberingAfterBreak="0">
     <w:nsid w:val="36A34A42"/>
     <w:multiLevelType w:val="hybridMultilevel"/>
     <w:tmpl w:val="2EC47910"/>
@@ -4682,7 +4619,7 @@
       </w:pPr>
     </w:lvl>
   </w:abstractNum>
-  <w:abstractNum w:abstractNumId="17">
+  <w:abstractNum w:abstractNumId="17" w15:restartNumberingAfterBreak="0">
     <w:nsid w:val="375C1245"/>
     <w:multiLevelType w:val="hybridMultilevel"/>
     <w:tmpl w:val="046CE294"/>
@@ -4768,7 +4705,7 @@
       </w:pPr>
     </w:lvl>
   </w:abstractNum>
-  <w:abstractNum w:abstractNumId="18">
+  <w:abstractNum w:abstractNumId="18" w15:restartNumberingAfterBreak="0">
     <w:nsid w:val="385669A8"/>
     <w:multiLevelType w:val="singleLevel"/>
     <w:tmpl w:val="43EE774C"/>
@@ -4790,7 +4727,7 @@
       </w:rPr>
     </w:lvl>
   </w:abstractNum>
-  <w:abstractNum w:abstractNumId="19">
+  <w:abstractNum w:abstractNumId="19" w15:restartNumberingAfterBreak="0">
     <w:nsid w:val="3D791246"/>
     <w:multiLevelType w:val="hybridMultilevel"/>
     <w:tmpl w:val="29BA3B38"/>
@@ -4906,7 +4843,7 @@
       </w:pPr>
     </w:lvl>
   </w:abstractNum>
-  <w:abstractNum w:abstractNumId="20">
+  <w:abstractNum w:abstractNumId="20" w15:restartNumberingAfterBreak="0">
     <w:nsid w:val="3DB47411"/>
     <w:multiLevelType w:val="multilevel"/>
     <w:tmpl w:val="0809001F"/>
@@ -4992,7 +4929,7 @@
       </w:pPr>
     </w:lvl>
   </w:abstractNum>
-  <w:abstractNum w:abstractNumId="21">
+  <w:abstractNum w:abstractNumId="21" w15:restartNumberingAfterBreak="0">
     <w:nsid w:val="41B62050"/>
     <w:multiLevelType w:val="hybridMultilevel"/>
     <w:tmpl w:val="AD30A586"/>
@@ -5078,7 +5015,7 @@
       </w:pPr>
     </w:lvl>
   </w:abstractNum>
-  <w:abstractNum w:abstractNumId="22">
+  <w:abstractNum w:abstractNumId="22" w15:restartNumberingAfterBreak="0">
     <w:nsid w:val="42F44357"/>
     <w:multiLevelType w:val="hybridMultilevel"/>
     <w:tmpl w:val="24960348"/>
@@ -5193,7 +5130,7 @@
       </w:pPr>
     </w:lvl>
   </w:abstractNum>
-  <w:abstractNum w:abstractNumId="23">
+  <w:abstractNum w:abstractNumId="23" w15:restartNumberingAfterBreak="0">
     <w:nsid w:val="43DD47CF"/>
     <w:multiLevelType w:val="hybridMultilevel"/>
     <w:tmpl w:val="39889198"/>
@@ -5306,7 +5243,7 @@
       </w:rPr>
     </w:lvl>
   </w:abstractNum>
-  <w:abstractNum w:abstractNumId="24">
+  <w:abstractNum w:abstractNumId="24" w15:restartNumberingAfterBreak="0">
     <w:nsid w:val="465743AC"/>
     <w:multiLevelType w:val="hybridMultilevel"/>
     <w:tmpl w:val="E646AFC4"/>
@@ -5419,7 +5356,7 @@
       </w:rPr>
     </w:lvl>
   </w:abstractNum>
-  <w:abstractNum w:abstractNumId="25">
+  <w:abstractNum w:abstractNumId="25" w15:restartNumberingAfterBreak="0">
     <w:nsid w:val="46E87AE6"/>
     <w:multiLevelType w:val="hybridMultilevel"/>
     <w:tmpl w:val="2B0CF470"/>
@@ -5508,7 +5445,7 @@
       </w:pPr>
     </w:lvl>
   </w:abstractNum>
-  <w:abstractNum w:abstractNumId="26">
+  <w:abstractNum w:abstractNumId="26" w15:restartNumberingAfterBreak="0">
     <w:nsid w:val="47513F60"/>
     <w:multiLevelType w:val="hybridMultilevel"/>
     <w:tmpl w:val="31A4B868"/>
@@ -5597,7 +5534,7 @@
       </w:pPr>
     </w:lvl>
   </w:abstractNum>
-  <w:abstractNum w:abstractNumId="27">
+  <w:abstractNum w:abstractNumId="27" w15:restartNumberingAfterBreak="0">
     <w:nsid w:val="4BF95BD2"/>
     <w:multiLevelType w:val="hybridMultilevel"/>
     <w:tmpl w:val="A376604E"/>
@@ -5737,7 +5674,7 @@
       </w:rPr>
     </w:lvl>
   </w:abstractNum>
-  <w:abstractNum w:abstractNumId="28">
+  <w:abstractNum w:abstractNumId="28" w15:restartNumberingAfterBreak="0">
     <w:nsid w:val="5994390E"/>
     <w:multiLevelType w:val="hybridMultilevel"/>
     <w:tmpl w:val="0690FDE0"/>
@@ -5850,7 +5787,7 @@
       </w:rPr>
     </w:lvl>
   </w:abstractNum>
-  <w:abstractNum w:abstractNumId="29">
+  <w:abstractNum w:abstractNumId="29" w15:restartNumberingAfterBreak="0">
     <w:nsid w:val="70216448"/>
     <w:multiLevelType w:val="hybridMultilevel"/>
     <w:tmpl w:val="E0DACEEC"/>
@@ -5936,7 +5873,7 @@
       </w:pPr>
     </w:lvl>
   </w:abstractNum>
-  <w:abstractNum w:abstractNumId="30">
+  <w:abstractNum w:abstractNumId="30" w15:restartNumberingAfterBreak="0">
     <w:nsid w:val="74F1057E"/>
     <w:multiLevelType w:val="hybridMultilevel"/>
     <w:tmpl w:val="E2E057C2"/>
@@ -6022,7 +5959,7 @@
       </w:pPr>
     </w:lvl>
   </w:abstractNum>
-  <w:abstractNum w:abstractNumId="31">
+  <w:abstractNum w:abstractNumId="31" w15:restartNumberingAfterBreak="0">
     <w:nsid w:val="7C5772F4"/>
     <w:multiLevelType w:val="hybridMultilevel"/>
     <w:tmpl w:val="8F74F366"/>
@@ -6135,7 +6072,7 @@
       </w:pPr>
     </w:lvl>
   </w:abstractNum>
-  <w:abstractNum w:abstractNumId="32">
+  <w:abstractNum w:abstractNumId="32" w15:restartNumberingAfterBreak="0">
     <w:nsid w:val="7E071962"/>
     <w:multiLevelType w:val="hybridMultilevel"/>
     <w:tmpl w:val="CFD22AFE"/>
@@ -6275,7 +6212,7 @@
       </w:rPr>
     </w:lvl>
   </w:abstractNum>
-  <w:abstractNum w:abstractNumId="33">
+  <w:abstractNum w:abstractNumId="33" w15:restartNumberingAfterBreak="0">
     <w:nsid w:val="7FDC5EFB"/>
     <w:multiLevelType w:val="hybridMultilevel"/>
     <w:tmpl w:val="FD6CC454"/>
@@ -6527,7 +6464,7 @@
 </file>
 
 <file path=word/styles.xml><?xml version="1.0" encoding="utf-8"?>
-<w:styles xmlns:mc="http://schemas.openxmlformats.org/markup-compatibility/2006" xmlns:r="http://schemas.openxmlformats.org/officeDocument/2006/relationships" xmlns:w="http://schemas.openxmlformats.org/wordprocessingml/2006/main" xmlns:w14="http://schemas.microsoft.com/office/word/2010/wordml" mc:Ignorable="w14">
+<w:styles xmlns:mc="http://schemas.openxmlformats.org/markup-compatibility/2006" xmlns:r="http://schemas.openxmlformats.org/officeDocument/2006/relationships" xmlns:w="http://schemas.openxmlformats.org/wordprocessingml/2006/main" xmlns:w14="http://schemas.microsoft.com/office/word/2010/wordml" xmlns:w15="http://schemas.microsoft.com/office/word/2012/wordml" mc:Ignorable="w14 w15">
   <w:docDefaults>
     <w:rPrDefault>
       <w:rPr>
@@ -6537,7 +6474,7 @@
     </w:rPrDefault>
     <w:pPrDefault/>
   </w:docDefaults>
-  <w:latentStyles w:defLockedState="0" w:defUIPriority="0" w:defSemiHidden="0" w:defUnhideWhenUsed="0" w:defQFormat="0" w:count="267">
+  <w:latentStyles w:defLockedState="0" w:defUIPriority="0" w:defSemiHidden="0" w:defUnhideWhenUsed="0" w:defQFormat="0" w:count="371">
     <w:lsdException w:name="Normal" w:qFormat="1"/>
     <w:lsdException w:name="heading 1" w:qFormat="1"/>
     <w:lsdException w:name="heading 2" w:qFormat="1"/>
@@ -6548,12 +6485,101 @@
     <w:lsdException w:name="heading 7" w:semiHidden="1" w:unhideWhenUsed="1" w:qFormat="1"/>
     <w:lsdException w:name="heading 8" w:semiHidden="1" w:unhideWhenUsed="1" w:qFormat="1"/>
     <w:lsdException w:name="heading 9" w:semiHidden="1" w:unhideWhenUsed="1" w:qFormat="1"/>
+    <w:lsdException w:name="index 1" w:semiHidden="1" w:unhideWhenUsed="1"/>
+    <w:lsdException w:name="index 2" w:semiHidden="1" w:unhideWhenUsed="1"/>
+    <w:lsdException w:name="index 3" w:semiHidden="1" w:unhideWhenUsed="1"/>
+    <w:lsdException w:name="index 4" w:semiHidden="1" w:unhideWhenUsed="1"/>
+    <w:lsdException w:name="index 5" w:semiHidden="1" w:unhideWhenUsed="1"/>
+    <w:lsdException w:name="index 6" w:semiHidden="1" w:unhideWhenUsed="1"/>
+    <w:lsdException w:name="index 7" w:semiHidden="1" w:unhideWhenUsed="1"/>
+    <w:lsdException w:name="index 8" w:semiHidden="1" w:unhideWhenUsed="1"/>
+    <w:lsdException w:name="index 9" w:semiHidden="1" w:unhideWhenUsed="1"/>
+    <w:lsdException w:name="toc 1" w:semiHidden="1" w:unhideWhenUsed="1"/>
+    <w:lsdException w:name="toc 2" w:semiHidden="1" w:unhideWhenUsed="1"/>
+    <w:lsdException w:name="toc 3" w:semiHidden="1" w:unhideWhenUsed="1"/>
+    <w:lsdException w:name="toc 4" w:semiHidden="1" w:unhideWhenUsed="1"/>
+    <w:lsdException w:name="toc 5" w:semiHidden="1" w:unhideWhenUsed="1"/>
+    <w:lsdException w:name="toc 6" w:semiHidden="1" w:unhideWhenUsed="1"/>
+    <w:lsdException w:name="toc 7" w:semiHidden="1" w:unhideWhenUsed="1"/>
+    <w:lsdException w:name="toc 8" w:semiHidden="1" w:unhideWhenUsed="1"/>
+    <w:lsdException w:name="toc 9" w:semiHidden="1" w:unhideWhenUsed="1"/>
+    <w:lsdException w:name="Normal Indent" w:semiHidden="1" w:unhideWhenUsed="1"/>
+    <w:lsdException w:name="footnote text" w:semiHidden="1" w:unhideWhenUsed="1"/>
+    <w:lsdException w:name="annotation text" w:semiHidden="1" w:unhideWhenUsed="1"/>
+    <w:lsdException w:name="header" w:semiHidden="1" w:unhideWhenUsed="1"/>
+    <w:lsdException w:name="footer" w:semiHidden="1" w:unhideWhenUsed="1"/>
+    <w:lsdException w:name="index heading" w:semiHidden="1" w:unhideWhenUsed="1"/>
     <w:lsdException w:name="caption" w:semiHidden="1" w:unhideWhenUsed="1" w:qFormat="1"/>
+    <w:lsdException w:name="table of figures" w:semiHidden="1" w:unhideWhenUsed="1"/>
+    <w:lsdException w:name="envelope address" w:semiHidden="1" w:unhideWhenUsed="1"/>
+    <w:lsdException w:name="envelope return" w:semiHidden="1" w:unhideWhenUsed="1"/>
+    <w:lsdException w:name="footnote reference" w:semiHidden="1" w:unhideWhenUsed="1"/>
+    <w:lsdException w:name="annotation reference" w:semiHidden="1" w:unhideWhenUsed="1"/>
+    <w:lsdException w:name="line number" w:semiHidden="1" w:unhideWhenUsed="1"/>
+    <w:lsdException w:name="page number" w:semiHidden="1" w:unhideWhenUsed="1"/>
+    <w:lsdException w:name="endnote reference" w:semiHidden="1" w:unhideWhenUsed="1"/>
+    <w:lsdException w:name="endnote text" w:semiHidden="1" w:unhideWhenUsed="1"/>
+    <w:lsdException w:name="table of authorities" w:semiHidden="1" w:unhideWhenUsed="1"/>
+    <w:lsdException w:name="macro" w:semiHidden="1" w:unhideWhenUsed="1"/>
+    <w:lsdException w:name="toa heading" w:semiHidden="1" w:unhideWhenUsed="1"/>
+    <w:lsdException w:name="List" w:semiHidden="1" w:unhideWhenUsed="1"/>
+    <w:lsdException w:name="List Bullet" w:semiHidden="1" w:unhideWhenUsed="1"/>
+    <w:lsdException w:name="List 2" w:semiHidden="1" w:unhideWhenUsed="1"/>
+    <w:lsdException w:name="List 3" w:semiHidden="1" w:unhideWhenUsed="1"/>
+    <w:lsdException w:name="List Bullet 2" w:semiHidden="1" w:unhideWhenUsed="1"/>
+    <w:lsdException w:name="List Bullet 3" w:semiHidden="1" w:unhideWhenUsed="1"/>
+    <w:lsdException w:name="List Bullet 4" w:semiHidden="1" w:unhideWhenUsed="1"/>
+    <w:lsdException w:name="List Bullet 5" w:semiHidden="1" w:unhideWhenUsed="1"/>
+    <w:lsdException w:name="List Number 2" w:semiHidden="1" w:unhideWhenUsed="1"/>
+    <w:lsdException w:name="List Number 3" w:semiHidden="1" w:unhideWhenUsed="1"/>
+    <w:lsdException w:name="List Number 4" w:semiHidden="1" w:unhideWhenUsed="1"/>
+    <w:lsdException w:name="List Number 5" w:semiHidden="1" w:unhideWhenUsed="1"/>
     <w:lsdException w:name="Title" w:qFormat="1"/>
+    <w:lsdException w:name="Closing" w:semiHidden="1" w:unhideWhenUsed="1"/>
+    <w:lsdException w:name="Signature" w:semiHidden="1" w:unhideWhenUsed="1"/>
+    <w:lsdException w:name="Default Paragraph Font" w:semiHidden="1" w:unhideWhenUsed="1"/>
+    <w:lsdException w:name="Body Text" w:semiHidden="1" w:unhideWhenUsed="1"/>
+    <w:lsdException w:name="Body Text Indent" w:semiHidden="1" w:unhideWhenUsed="1"/>
+    <w:lsdException w:name="List Continue" w:semiHidden="1" w:unhideWhenUsed="1"/>
+    <w:lsdException w:name="List Continue 2" w:semiHidden="1" w:unhideWhenUsed="1"/>
+    <w:lsdException w:name="List Continue 3" w:semiHidden="1" w:unhideWhenUsed="1"/>
+    <w:lsdException w:name="List Continue 4" w:semiHidden="1" w:unhideWhenUsed="1"/>
+    <w:lsdException w:name="List Continue 5" w:semiHidden="1" w:unhideWhenUsed="1"/>
+    <w:lsdException w:name="Message Header" w:semiHidden="1" w:unhideWhenUsed="1"/>
     <w:lsdException w:name="Subtitle" w:qFormat="1"/>
+    <w:lsdException w:name="Body Text First Indent 2" w:semiHidden="1" w:unhideWhenUsed="1"/>
+    <w:lsdException w:name="Note Heading" w:semiHidden="1" w:unhideWhenUsed="1"/>
+    <w:lsdException w:name="Body Text 2" w:semiHidden="1" w:unhideWhenUsed="1"/>
+    <w:lsdException w:name="Body Text 3" w:semiHidden="1" w:unhideWhenUsed="1"/>
+    <w:lsdException w:name="Body Text Indent 2" w:semiHidden="1" w:unhideWhenUsed="1"/>
+    <w:lsdException w:name="Body Text Indent 3" w:semiHidden="1" w:unhideWhenUsed="1"/>
+    <w:lsdException w:name="Block Text" w:semiHidden="1" w:unhideWhenUsed="1"/>
+    <w:lsdException w:name="Hyperlink" w:semiHidden="1" w:unhideWhenUsed="1"/>
+    <w:lsdException w:name="FollowedHyperlink" w:semiHidden="1" w:unhideWhenUsed="1"/>
     <w:lsdException w:name="Strong" w:qFormat="1"/>
     <w:lsdException w:name="Emphasis" w:qFormat="1"/>
+    <w:lsdException w:name="Document Map" w:semiHidden="1" w:unhideWhenUsed="1"/>
+    <w:lsdException w:name="Plain Text" w:semiHidden="1" w:unhideWhenUsed="1"/>
+    <w:lsdException w:name="E-mail Signature" w:semiHidden="1" w:unhideWhenUsed="1"/>
+    <w:lsdException w:name="HTML Top of Form" w:semiHidden="1" w:unhideWhenUsed="1"/>
+    <w:lsdException w:name="HTML Bottom of Form" w:semiHidden="1" w:unhideWhenUsed="1"/>
+    <w:lsdException w:name="Normal (Web)" w:semiHidden="1" w:unhideWhenUsed="1"/>
+    <w:lsdException w:name="HTML Acronym" w:semiHidden="1" w:unhideWhenUsed="1"/>
+    <w:lsdException w:name="HTML Address" w:semiHidden="1" w:unhideWhenUsed="1"/>
+    <w:lsdException w:name="HTML Cite" w:semiHidden="1" w:unhideWhenUsed="1"/>
+    <w:lsdException w:name="HTML Code" w:semiHidden="1" w:unhideWhenUsed="1"/>
+    <w:lsdException w:name="HTML Definition" w:semiHidden="1" w:unhideWhenUsed="1"/>
+    <w:lsdException w:name="HTML Keyboard" w:semiHidden="1" w:unhideWhenUsed="1"/>
+    <w:lsdException w:name="HTML Preformatted" w:semiHidden="1" w:unhideWhenUsed="1"/>
+    <w:lsdException w:name="HTML Sample" w:semiHidden="1" w:unhideWhenUsed="1"/>
+    <w:lsdException w:name="HTML Typewriter" w:semiHidden="1" w:unhideWhenUsed="1"/>
+    <w:lsdException w:name="HTML Variable" w:semiHidden="1" w:unhideWhenUsed="1"/>
     <w:lsdException w:name="Normal Table" w:semiHidden="1" w:unhideWhenUsed="1"/>
+    <w:lsdException w:name="annotation subject" w:semiHidden="1" w:unhideWhenUsed="1"/>
+    <w:lsdException w:name="No List" w:semiHidden="1" w:unhideWhenUsed="1"/>
+    <w:lsdException w:name="Outline List 1" w:semiHidden="1" w:unhideWhenUsed="1"/>
+    <w:lsdException w:name="Outline List 2" w:semiHidden="1" w:unhideWhenUsed="1"/>
+    <w:lsdException w:name="Outline List 3" w:semiHidden="1" w:unhideWhenUsed="1"/>
     <w:lsdException w:name="Table Simple 1" w:semiHidden="1" w:unhideWhenUsed="1"/>
     <w:lsdException w:name="Table Simple 2" w:semiHidden="1" w:unhideWhenUsed="1"/>
     <w:lsdException w:name="Table Simple 3" w:semiHidden="1" w:unhideWhenUsed="1"/>
@@ -6596,6 +6622,7 @@
     <w:lsdException w:name="Table Web 1" w:semiHidden="1" w:unhideWhenUsed="1"/>
     <w:lsdException w:name="Table Web 2" w:semiHidden="1" w:unhideWhenUsed="1"/>
     <w:lsdException w:name="Table Web 3" w:semiHidden="1" w:unhideWhenUsed="1"/>
+    <w:lsdException w:name="Balloon Text" w:semiHidden="1" w:unhideWhenUsed="1"/>
     <w:lsdException w:name="Table Theme" w:semiHidden="1" w:unhideWhenUsed="1"/>
     <w:lsdException w:name="Placeholder Text" w:uiPriority="67"/>
     <w:lsdException w:name="No Spacing" w:uiPriority="1" w:qFormat="1"/>
@@ -6619,7 +6646,7 @@
     <w:lsdException w:name="Medium Shading 1 Accent 1" w:uiPriority="68"/>
     <w:lsdException w:name="Medium Shading 2 Accent 1" w:uiPriority="69"/>
     <w:lsdException w:name="Medium List 1 Accent 1" w:uiPriority="70"/>
-    <w:lsdException w:name="Revision" w:uiPriority="71"/>
+    <w:lsdException w:name="Revision" w:semiHidden="1" w:uiPriority="71"/>
     <w:lsdException w:name="List Paragraph" w:uiPriority="34" w:qFormat="1"/>
     <w:lsdException w:name="Quote" w:uiPriority="73"/>
     <w:lsdException w:name="Intense Quote" w:uiPriority="60"/>
@@ -6708,527 +6735,110 @@
     <w:lsdException w:name="Book Title" w:uiPriority="33" w:qFormat="1"/>
     <w:lsdException w:name="Bibliography" w:semiHidden="1" w:uiPriority="37" w:unhideWhenUsed="1"/>
     <w:lsdException w:name="TOC Heading" w:semiHidden="1" w:uiPriority="39" w:unhideWhenUsed="1" w:qFormat="1"/>
-  </w:latentStyles>
-  <w:style w:type="paragraph" w:default="1" w:styleId="Normal">
-    <w:name w:val="Normal"/>
-    <w:qFormat/>
-    <w:rsid w:val="00675232"/>
-    <w:pPr>
-      <w:jc w:val="both"/>
-    </w:pPr>
-    <w:rPr>
-      <w:sz w:val="24"/>
-      <w:szCs w:val="24"/>
-      <w:lang w:val="en-GB" w:eastAsia="en-US"/>
-    </w:rPr>
-  </w:style>
-  <w:style w:type="paragraph" w:styleId="Heading1">
-    <w:name w:val="heading 1"/>
-    <w:basedOn w:val="Normal"/>
-    <w:next w:val="Normal"/>
-    <w:qFormat/>
-    <w:rsid w:val="00675232"/>
-    <w:pPr>
-      <w:keepNext/>
-      <w:spacing w:before="240" w:after="60"/>
-      <w:outlineLvl w:val="0"/>
-    </w:pPr>
-    <w:rPr>
-      <w:rFonts w:ascii="Arial" w:hAnsi="Arial" w:cs="Arial"/>
-      <w:b/>
-      <w:bCs/>
-      <w:kern w:val="32"/>
-      <w:sz w:val="32"/>
-      <w:szCs w:val="32"/>
-    </w:rPr>
-  </w:style>
-  <w:style w:type="paragraph" w:styleId="Heading2">
-    <w:name w:val="heading 2"/>
-    <w:basedOn w:val="Normal"/>
-    <w:next w:val="Normal"/>
-    <w:qFormat/>
-    <w:rsid w:val="00675232"/>
-    <w:pPr>
-      <w:keepNext/>
-      <w:spacing w:before="240" w:after="60"/>
-      <w:outlineLvl w:val="1"/>
-    </w:pPr>
-    <w:rPr>
-      <w:rFonts w:ascii="Arial" w:hAnsi="Arial" w:cs="Arial"/>
-      <w:b/>
-      <w:bCs/>
-      <w:i/>
-      <w:iCs/>
-      <w:sz w:val="28"/>
-      <w:szCs w:val="28"/>
-    </w:rPr>
-  </w:style>
-  <w:style w:type="paragraph" w:styleId="Heading3">
-    <w:name w:val="heading 3"/>
-    <w:basedOn w:val="Normal"/>
-    <w:next w:val="Normal"/>
-    <w:qFormat/>
-    <w:rsid w:val="00675232"/>
-    <w:pPr>
-      <w:keepNext/>
-      <w:spacing w:before="240" w:after="60"/>
-      <w:outlineLvl w:val="2"/>
-    </w:pPr>
-    <w:rPr>
-      <w:rFonts w:ascii="Arial" w:hAnsi="Arial" w:cs="Arial"/>
-      <w:b/>
-      <w:bCs/>
-      <w:sz w:val="26"/>
-      <w:szCs w:val="26"/>
-    </w:rPr>
-  </w:style>
-  <w:style w:type="paragraph" w:styleId="Heading4">
-    <w:name w:val="heading 4"/>
-    <w:basedOn w:val="Normal"/>
-    <w:next w:val="Normal"/>
-    <w:qFormat/>
-    <w:rsid w:val="00124257"/>
-    <w:pPr>
-      <w:keepNext/>
-      <w:spacing w:before="240" w:after="60"/>
-      <w:outlineLvl w:val="3"/>
-    </w:pPr>
-    <w:rPr>
-      <w:b/>
-      <w:bCs/>
-      <w:sz w:val="28"/>
-      <w:szCs w:val="28"/>
-    </w:rPr>
-  </w:style>
-  <w:style w:type="character" w:default="1" w:styleId="DefaultParagraphFont">
-    <w:name w:val="Default Paragraph Font"/>
-    <w:uiPriority w:val="1"/>
-    <w:semiHidden/>
-    <w:unhideWhenUsed/>
-  </w:style>
-  <w:style w:type="table" w:default="1" w:styleId="TableNormal">
-    <w:name w:val="Normal Table"/>
-    <w:uiPriority w:val="99"/>
-    <w:semiHidden/>
-    <w:unhideWhenUsed/>
-    <w:tblPr>
-      <w:tblInd w:w="0" w:type="dxa"/>
-      <w:tblCellMar>
-        <w:top w:w="0" w:type="dxa"/>
-        <w:left w:w="108" w:type="dxa"/>
-        <w:bottom w:w="0" w:type="dxa"/>
-        <w:right w:w="108" w:type="dxa"/>
-      </w:tblCellMar>
-    </w:tblPr>
-  </w:style>
-  <w:style w:type="numbering" w:default="1" w:styleId="NoList">
-    <w:name w:val="No List"/>
-    <w:uiPriority w:val="99"/>
-    <w:semiHidden/>
-    <w:unhideWhenUsed/>
-  </w:style>
-  <w:style w:type="character" w:styleId="Hyperlink">
-    <w:name w:val="Hyperlink"/>
-    <w:rsid w:val="00675232"/>
-    <w:rPr>
-      <w:color w:val="0000FF"/>
-      <w:u w:val="single"/>
-    </w:rPr>
-  </w:style>
-  <w:style w:type="paragraph" w:styleId="BodyText">
-    <w:name w:val="Body Text"/>
-    <w:basedOn w:val="Normal"/>
-    <w:rsid w:val="00675232"/>
-    <w:pPr>
-      <w:spacing w:after="120"/>
-    </w:pPr>
-  </w:style>
-  <w:style w:type="character" w:styleId="FollowedHyperlink">
-    <w:name w:val="FollowedHyperlink"/>
-    <w:rsid w:val="00675232"/>
-    <w:rPr>
-      <w:color w:val="800080"/>
-      <w:u w:val="single"/>
-    </w:rPr>
-  </w:style>
-  <w:style w:type="paragraph" w:styleId="BodyText2">
-    <w:name w:val="Body Text 2"/>
-    <w:basedOn w:val="Normal"/>
-    <w:rsid w:val="00675232"/>
-    <w:pPr>
-      <w:spacing w:after="120"/>
-    </w:pPr>
-    <w:rPr>
-      <w:b/>
-      <w:bCs/>
-      <w:i/>
-      <w:iCs/>
-    </w:rPr>
-  </w:style>
-  <w:style w:type="table" w:styleId="TableGrid">
-    <w:name w:val="Table Grid"/>
-    <w:basedOn w:val="TableNormal"/>
-    <w:rsid w:val="0066314A"/>
-    <w:tblPr>
-      <w:tblBorders>
-        <w:top w:val="single" w:sz="4" w:space="0" w:color="auto"/>
-        <w:left w:val="single" w:sz="4" w:space="0" w:color="auto"/>
-        <w:bottom w:val="single" w:sz="4" w:space="0" w:color="auto"/>
-        <w:right w:val="single" w:sz="4" w:space="0" w:color="auto"/>
-        <w:insideH w:val="single" w:sz="4" w:space="0" w:color="auto"/>
-        <w:insideV w:val="single" w:sz="4" w:space="0" w:color="auto"/>
-      </w:tblBorders>
-    </w:tblPr>
-  </w:style>
-  <w:style w:type="paragraph" w:styleId="Footer">
-    <w:name w:val="footer"/>
-    <w:basedOn w:val="Normal"/>
-    <w:rsid w:val="00D37DE0"/>
-    <w:pPr>
-      <w:tabs>
-        <w:tab w:val="center" w:pos="4320"/>
-        <w:tab w:val="right" w:pos="8640"/>
-      </w:tabs>
-    </w:pPr>
-  </w:style>
-  <w:style w:type="character" w:styleId="PageNumber">
-    <w:name w:val="page number"/>
-    <w:basedOn w:val="DefaultParagraphFont"/>
-    <w:rsid w:val="00D37DE0"/>
-  </w:style>
-  <w:style w:type="paragraph" w:styleId="BalloonText">
-    <w:name w:val="Balloon Text"/>
-    <w:basedOn w:val="Normal"/>
-    <w:semiHidden/>
-    <w:rsid w:val="00D06504"/>
-    <w:rPr>
-      <w:rFonts w:ascii="Tahoma" w:hAnsi="Tahoma" w:cs="Tahoma"/>
-      <w:sz w:val="16"/>
-      <w:szCs w:val="16"/>
-    </w:rPr>
-  </w:style>
-  <w:style w:type="character" w:styleId="Strong">
-    <w:name w:val="Strong"/>
-    <w:qFormat/>
-    <w:rsid w:val="002B4848"/>
-    <w:rPr>
-      <w:b/>
-      <w:bCs/>
-    </w:rPr>
-  </w:style>
-  <w:style w:type="paragraph" w:styleId="ListParagraph">
-    <w:name w:val="List Paragraph"/>
-    <w:basedOn w:val="Normal"/>
-    <w:uiPriority w:val="34"/>
-    <w:qFormat/>
-    <w:rsid w:val="009E1E53"/>
-    <w:pPr>
-      <w:ind w:left="720"/>
-      <w:contextualSpacing/>
-      <w:jc w:val="left"/>
-    </w:pPr>
-    <w:rPr>
-      <w:rFonts w:ascii="Cambria" w:hAnsi="Cambria"/>
-      <w:lang w:val="en-US"/>
-    </w:rPr>
-  </w:style>
-  <w:style w:type="paragraph" w:styleId="Header">
-    <w:name w:val="header"/>
-    <w:basedOn w:val="Normal"/>
-    <w:link w:val="HeaderChar"/>
-    <w:rsid w:val="009E1E53"/>
-    <w:pPr>
-      <w:tabs>
-        <w:tab w:val="center" w:pos="4513"/>
-        <w:tab w:val="right" w:pos="9026"/>
-      </w:tabs>
-    </w:pPr>
-  </w:style>
-  <w:style w:type="character" w:customStyle="1" w:styleId="HeaderChar">
-    <w:name w:val="Header Char"/>
-    <w:link w:val="Header"/>
-    <w:rsid w:val="009E1E53"/>
-    <w:rPr>
-      <w:sz w:val="24"/>
-      <w:szCs w:val="24"/>
-      <w:lang w:val="en-GB" w:eastAsia="en-US"/>
-    </w:rPr>
-  </w:style>
-  <w:style w:type="character" w:styleId="CommentReference">
-    <w:name w:val="annotation reference"/>
-    <w:rsid w:val="00AF549F"/>
-    <w:rPr>
-      <w:sz w:val="16"/>
-      <w:szCs w:val="16"/>
-    </w:rPr>
-  </w:style>
-  <w:style w:type="paragraph" w:styleId="CommentText">
-    <w:name w:val="annotation text"/>
-    <w:basedOn w:val="Normal"/>
-    <w:link w:val="CommentTextChar"/>
-    <w:rsid w:val="00AF549F"/>
-    <w:rPr>
-      <w:sz w:val="20"/>
-      <w:szCs w:val="20"/>
-    </w:rPr>
-  </w:style>
-  <w:style w:type="character" w:customStyle="1" w:styleId="CommentTextChar">
-    <w:name w:val="Comment Text Char"/>
-    <w:link w:val="CommentText"/>
-    <w:rsid w:val="00AF549F"/>
-    <w:rPr>
-      <w:lang w:val="en-GB"/>
-    </w:rPr>
-  </w:style>
-  <w:style w:type="paragraph" w:styleId="CommentSubject">
-    <w:name w:val="annotation subject"/>
-    <w:basedOn w:val="CommentText"/>
-    <w:next w:val="CommentText"/>
-    <w:link w:val="CommentSubjectChar"/>
-    <w:rsid w:val="00AF549F"/>
-    <w:rPr>
-      <w:b/>
-      <w:bCs/>
-    </w:rPr>
-  </w:style>
-  <w:style w:type="character" w:customStyle="1" w:styleId="CommentSubjectChar">
-    <w:name w:val="Comment Subject Char"/>
-    <w:link w:val="CommentSubject"/>
-    <w:rsid w:val="00AF549F"/>
-    <w:rPr>
-      <w:b/>
-      <w:bCs/>
-      <w:lang w:val="en-GB"/>
-    </w:rPr>
-  </w:style>
-  <w:style w:type="paragraph" w:styleId="Revision">
-    <w:name w:val="Revision"/>
-    <w:hidden/>
-    <w:uiPriority w:val="71"/>
-    <w:rsid w:val="00F8564D"/>
-    <w:rPr>
-      <w:sz w:val="24"/>
-      <w:szCs w:val="24"/>
-      <w:lang w:val="en-GB" w:eastAsia="en-US"/>
-    </w:rPr>
-  </w:style>
-  <w:style w:type="paragraph" w:styleId="NoSpacing">
-    <w:name w:val="No Spacing"/>
-    <w:uiPriority w:val="1"/>
-    <w:qFormat/>
-    <w:rsid w:val="00F8564D"/>
-    <w:rPr>
-      <w:sz w:val="24"/>
-      <w:szCs w:val="24"/>
-      <w:lang w:val="en-GB" w:eastAsia="en-US"/>
-    </w:rPr>
-  </w:style>
-  <w:style w:type="character" w:customStyle="1" w:styleId="UnresolvedMention">
-    <w:name w:val="Unresolved Mention"/>
-    <w:basedOn w:val="DefaultParagraphFont"/>
-    <w:uiPriority w:val="99"/>
-    <w:semiHidden/>
-    <w:unhideWhenUsed/>
-    <w:rsid w:val="00E65B28"/>
-    <w:rPr>
-      <w:color w:val="808080"/>
-      <w:shd w:val="clear" w:color="auto" w:fill="E6E6E6"/>
-    </w:rPr>
-  </w:style>
-  <w:style w:type="character" w:styleId="PlaceholderText">
-    <w:name w:val="Placeholder Text"/>
-    <w:basedOn w:val="DefaultParagraphFont"/>
-    <w:uiPriority w:val="67"/>
-    <w:rsid w:val="00742328"/>
-    <w:rPr>
-      <w:color w:val="808080"/>
-    </w:rPr>
-  </w:style>
-</w:styles>
-</file>
-
-<file path=word/stylesWithEffects.xml><?xml version="1.0" encoding="utf-8"?>
-<w:styles xmlns:wpc="http://schemas.microsoft.com/office/word/2010/wordprocessingCanvas" xmlns:mc="http://schemas.openxmlformats.org/markup-compatibility/2006" xmlns:o="urn:schemas-microsoft-com:office:office" xmlns:r="http://schemas.openxmlformats.org/officeDocument/2006/relationships" xmlns:m="http://schemas.openxmlformats.org/officeDocument/2006/math" xmlns:v="urn:schemas-microsoft-com:vml" xmlns:wp14="http://schemas.microsoft.com/office/word/2010/wordprocessingDrawing" xmlns:wp="http://schemas.openxmlformats.org/drawingml/2006/wordprocessingDrawing" xmlns:w10="urn:schemas-microsoft-com:office:word" xmlns:w="http://schemas.openxmlformats.org/wordprocessingml/2006/main" xmlns:w14="http://schemas.microsoft.com/office/word/2010/wordml" xmlns:wpg="http://schemas.microsoft.com/office/word/2010/wordprocessingGroup" xmlns:wpi="http://schemas.microsoft.com/office/word/2010/wordprocessingInk" xmlns:wne="http://schemas.microsoft.com/office/word/2006/wordml" xmlns:wps="http://schemas.microsoft.com/office/word/2010/wordprocessingShape" mc:Ignorable="w14 wp14">
-  <w:docDefaults>
-    <w:rPrDefault>
-      <w:rPr>
-        <w:rFonts w:ascii="Times New Roman" w:eastAsia="Times New Roman" w:hAnsi="Times New Roman" w:cs="Times New Roman"/>
-        <w:lang w:val="en-NZ" w:eastAsia="en-NZ" w:bidi="ar-SA"/>
-      </w:rPr>
-    </w:rPrDefault>
-    <w:pPrDefault/>
-  </w:docDefaults>
-  <w:latentStyles w:defLockedState="0" w:defUIPriority="0" w:defSemiHidden="0" w:defUnhideWhenUsed="0" w:defQFormat="0" w:count="267">
-    <w:lsdException w:name="Normal" w:qFormat="1"/>
-    <w:lsdException w:name="heading 1" w:qFormat="1"/>
-    <w:lsdException w:name="heading 2" w:qFormat="1"/>
-    <w:lsdException w:name="heading 3" w:qFormat="1"/>
-    <w:lsdException w:name="heading 4" w:qFormat="1"/>
-    <w:lsdException w:name="heading 5" w:semiHidden="1" w:unhideWhenUsed="1" w:qFormat="1"/>
-    <w:lsdException w:name="heading 6" w:semiHidden="1" w:unhideWhenUsed="1" w:qFormat="1"/>
-    <w:lsdException w:name="heading 7" w:semiHidden="1" w:unhideWhenUsed="1" w:qFormat="1"/>
-    <w:lsdException w:name="heading 8" w:semiHidden="1" w:unhideWhenUsed="1" w:qFormat="1"/>
-    <w:lsdException w:name="heading 9" w:semiHidden="1" w:unhideWhenUsed="1" w:qFormat="1"/>
-    <w:lsdException w:name="caption" w:semiHidden="1" w:unhideWhenUsed="1" w:qFormat="1"/>
-    <w:lsdException w:name="Title" w:qFormat="1"/>
-    <w:lsdException w:name="Subtitle" w:qFormat="1"/>
-    <w:lsdException w:name="Strong" w:qFormat="1"/>
-    <w:lsdException w:name="Emphasis" w:qFormat="1"/>
-    <w:lsdException w:name="Normal Table" w:semiHidden="1" w:unhideWhenUsed="1"/>
-    <w:lsdException w:name="Table Simple 1" w:semiHidden="1" w:unhideWhenUsed="1"/>
-    <w:lsdException w:name="Table Simple 2" w:semiHidden="1" w:unhideWhenUsed="1"/>
-    <w:lsdException w:name="Table Simple 3" w:semiHidden="1" w:unhideWhenUsed="1"/>
-    <w:lsdException w:name="Table Classic 1" w:semiHidden="1" w:unhideWhenUsed="1"/>
-    <w:lsdException w:name="Table Classic 2" w:semiHidden="1" w:unhideWhenUsed="1"/>
-    <w:lsdException w:name="Table Classic 3" w:semiHidden="1" w:unhideWhenUsed="1"/>
-    <w:lsdException w:name="Table Classic 4" w:semiHidden="1" w:unhideWhenUsed="1"/>
-    <w:lsdException w:name="Table Colorful 1" w:semiHidden="1" w:unhideWhenUsed="1"/>
-    <w:lsdException w:name="Table Colorful 2" w:semiHidden="1" w:unhideWhenUsed="1"/>
-    <w:lsdException w:name="Table Colorful 3" w:semiHidden="1" w:unhideWhenUsed="1"/>
-    <w:lsdException w:name="Table Columns 1" w:semiHidden="1" w:unhideWhenUsed="1"/>
-    <w:lsdException w:name="Table Columns 2" w:semiHidden="1" w:unhideWhenUsed="1"/>
-    <w:lsdException w:name="Table Columns 3" w:semiHidden="1" w:unhideWhenUsed="1"/>
-    <w:lsdException w:name="Table Columns 4" w:semiHidden="1" w:unhideWhenUsed="1"/>
-    <w:lsdException w:name="Table Columns 5" w:semiHidden="1" w:unhideWhenUsed="1"/>
-    <w:lsdException w:name="Table Grid 1" w:semiHidden="1" w:unhideWhenUsed="1"/>
-    <w:lsdException w:name="Table Grid 2" w:semiHidden="1" w:unhideWhenUsed="1"/>
-    <w:lsdException w:name="Table Grid 3" w:semiHidden="1" w:unhideWhenUsed="1"/>
-    <w:lsdException w:name="Table Grid 4" w:semiHidden="1" w:unhideWhenUsed="1"/>
-    <w:lsdException w:name="Table Grid 5" w:semiHidden="1" w:unhideWhenUsed="1"/>
-    <w:lsdException w:name="Table Grid 6" w:semiHidden="1" w:unhideWhenUsed="1"/>
-    <w:lsdException w:name="Table Grid 7" w:semiHidden="1" w:unhideWhenUsed="1"/>
-    <w:lsdException w:name="Table Grid 8" w:semiHidden="1" w:unhideWhenUsed="1"/>
-    <w:lsdException w:name="Table List 1" w:semiHidden="1" w:unhideWhenUsed="1"/>
-    <w:lsdException w:name="Table List 2" w:semiHidden="1" w:unhideWhenUsed="1"/>
-    <w:lsdException w:name="Table List 3" w:semiHidden="1" w:unhideWhenUsed="1"/>
-    <w:lsdException w:name="Table List 4" w:semiHidden="1" w:unhideWhenUsed="1"/>
-    <w:lsdException w:name="Table List 5" w:semiHidden="1" w:unhideWhenUsed="1"/>
-    <w:lsdException w:name="Table List 6" w:semiHidden="1" w:unhideWhenUsed="1"/>
-    <w:lsdException w:name="Table List 7" w:semiHidden="1" w:unhideWhenUsed="1"/>
-    <w:lsdException w:name="Table List 8" w:semiHidden="1" w:unhideWhenUsed="1"/>
-    <w:lsdException w:name="Table 3D effects 1" w:semiHidden="1" w:unhideWhenUsed="1"/>
-    <w:lsdException w:name="Table 3D effects 2" w:semiHidden="1" w:unhideWhenUsed="1"/>
-    <w:lsdException w:name="Table 3D effects 3" w:semiHidden="1" w:unhideWhenUsed="1"/>
-    <w:lsdException w:name="Table Contemporary" w:semiHidden="1" w:unhideWhenUsed="1"/>
-    <w:lsdException w:name="Table Elegant" w:semiHidden="1" w:unhideWhenUsed="1"/>
-    <w:lsdException w:name="Table Professional" w:semiHidden="1" w:unhideWhenUsed="1"/>
-    <w:lsdException w:name="Table Subtle 1" w:semiHidden="1" w:unhideWhenUsed="1"/>
-    <w:lsdException w:name="Table Subtle 2" w:semiHidden="1" w:unhideWhenUsed="1"/>
-    <w:lsdException w:name="Table Web 1" w:semiHidden="1" w:unhideWhenUsed="1"/>
-    <w:lsdException w:name="Table Web 2" w:semiHidden="1" w:unhideWhenUsed="1"/>
-    <w:lsdException w:name="Table Web 3" w:semiHidden="1" w:unhideWhenUsed="1"/>
-    <w:lsdException w:name="Table Theme" w:semiHidden="1" w:unhideWhenUsed="1"/>
-    <w:lsdException w:name="Placeholder Text" w:uiPriority="67"/>
-    <w:lsdException w:name="No Spacing" w:uiPriority="1" w:qFormat="1"/>
-    <w:lsdException w:name="Light Shading" w:uiPriority="69"/>
-    <w:lsdException w:name="Light List" w:uiPriority="70"/>
-    <w:lsdException w:name="Light Grid" w:uiPriority="71"/>
-    <w:lsdException w:name="Medium Shading 1" w:uiPriority="72"/>
-    <w:lsdException w:name="Medium Shading 2" w:uiPriority="73"/>
-    <w:lsdException w:name="Medium List 1" w:uiPriority="60"/>
-    <w:lsdException w:name="Medium List 2" w:uiPriority="61"/>
-    <w:lsdException w:name="Medium Grid 1" w:uiPriority="62"/>
-    <w:lsdException w:name="Medium Grid 2" w:uiPriority="63"/>
-    <w:lsdException w:name="Medium Grid 3" w:uiPriority="64"/>
-    <w:lsdException w:name="Dark List" w:uiPriority="65"/>
-    <w:lsdException w:name="Colorful Shading" w:uiPriority="99"/>
-    <w:lsdException w:name="Colorful List" w:uiPriority="34" w:qFormat="1"/>
-    <w:lsdException w:name="Colorful Grid" w:uiPriority="29" w:qFormat="1"/>
-    <w:lsdException w:name="Light Shading Accent 1" w:uiPriority="30" w:qFormat="1"/>
-    <w:lsdException w:name="Light List Accent 1" w:uiPriority="66"/>
-    <w:lsdException w:name="Light Grid Accent 1" w:uiPriority="67"/>
-    <w:lsdException w:name="Medium Shading 1 Accent 1" w:uiPriority="68"/>
-    <w:lsdException w:name="Medium Shading 2 Accent 1" w:uiPriority="69"/>
-    <w:lsdException w:name="Medium List 1 Accent 1" w:uiPriority="70"/>
-    <w:lsdException w:name="Revision" w:uiPriority="71"/>
-    <w:lsdException w:name="List Paragraph" w:uiPriority="34" w:qFormat="1"/>
-    <w:lsdException w:name="Quote" w:uiPriority="73"/>
-    <w:lsdException w:name="Intense Quote" w:uiPriority="60"/>
-    <w:lsdException w:name="Medium List 2 Accent 1" w:uiPriority="61"/>
-    <w:lsdException w:name="Medium Grid 1 Accent 1" w:uiPriority="62"/>
-    <w:lsdException w:name="Medium Grid 2 Accent 1" w:uiPriority="63"/>
-    <w:lsdException w:name="Medium Grid 3 Accent 1" w:uiPriority="64"/>
-    <w:lsdException w:name="Dark List Accent 1" w:uiPriority="65"/>
-    <w:lsdException w:name="Colorful Shading Accent 1" w:uiPriority="66"/>
-    <w:lsdException w:name="Colorful List Accent 1" w:uiPriority="67"/>
-    <w:lsdException w:name="Colorful Grid Accent 1" w:uiPriority="68"/>
-    <w:lsdException w:name="Light Shading Accent 2" w:uiPriority="69"/>
-    <w:lsdException w:name="Light List Accent 2" w:uiPriority="70"/>
-    <w:lsdException w:name="Light Grid Accent 2" w:uiPriority="71"/>
-    <w:lsdException w:name="Medium Shading 1 Accent 2" w:uiPriority="72"/>
-    <w:lsdException w:name="Medium Shading 2 Accent 2" w:uiPriority="73"/>
-    <w:lsdException w:name="Medium List 1 Accent 2" w:uiPriority="60"/>
-    <w:lsdException w:name="Medium List 2 Accent 2" w:uiPriority="61"/>
-    <w:lsdException w:name="Medium Grid 1 Accent 2" w:uiPriority="62"/>
-    <w:lsdException w:name="Medium Grid 2 Accent 2" w:uiPriority="63"/>
-    <w:lsdException w:name="Medium Grid 3 Accent 2" w:uiPriority="64"/>
-    <w:lsdException w:name="Dark List Accent 2" w:uiPriority="65"/>
-    <w:lsdException w:name="Colorful Shading Accent 2" w:uiPriority="66"/>
-    <w:lsdException w:name="Colorful List Accent 2" w:uiPriority="67"/>
-    <w:lsdException w:name="Colorful Grid Accent 2" w:uiPriority="68"/>
-    <w:lsdException w:name="Light Shading Accent 3" w:uiPriority="69"/>
-    <w:lsdException w:name="Light List Accent 3" w:uiPriority="70"/>
-    <w:lsdException w:name="Light Grid Accent 3" w:uiPriority="71"/>
-    <w:lsdException w:name="Medium Shading 1 Accent 3" w:uiPriority="72"/>
-    <w:lsdException w:name="Medium Shading 2 Accent 3" w:uiPriority="73"/>
-    <w:lsdException w:name="Medium List 1 Accent 3" w:uiPriority="60"/>
-    <w:lsdException w:name="Medium List 2 Accent 3" w:uiPriority="61"/>
-    <w:lsdException w:name="Medium Grid 1 Accent 3" w:uiPriority="62"/>
-    <w:lsdException w:name="Medium Grid 2 Accent 3" w:uiPriority="63"/>
-    <w:lsdException w:name="Medium Grid 3 Accent 3" w:uiPriority="64"/>
-    <w:lsdException w:name="Dark List Accent 3" w:uiPriority="65"/>
-    <w:lsdException w:name="Colorful Shading Accent 3" w:uiPriority="66"/>
-    <w:lsdException w:name="Colorful List Accent 3" w:uiPriority="67"/>
-    <w:lsdException w:name="Colorful Grid Accent 3" w:uiPriority="68"/>
-    <w:lsdException w:name="Light Shading Accent 4" w:uiPriority="69"/>
-    <w:lsdException w:name="Light List Accent 4" w:uiPriority="70"/>
-    <w:lsdException w:name="Light Grid Accent 4" w:uiPriority="71"/>
-    <w:lsdException w:name="Medium Shading 1 Accent 4" w:uiPriority="72"/>
-    <w:lsdException w:name="Medium Shading 2 Accent 4" w:uiPriority="73"/>
-    <w:lsdException w:name="Medium List 1 Accent 4" w:uiPriority="60"/>
-    <w:lsdException w:name="Medium List 2 Accent 4" w:uiPriority="61"/>
-    <w:lsdException w:name="Medium Grid 1 Accent 4" w:uiPriority="62"/>
-    <w:lsdException w:name="Medium Grid 2 Accent 4" w:uiPriority="63"/>
-    <w:lsdException w:name="Medium Grid 3 Accent 4" w:uiPriority="64"/>
-    <w:lsdException w:name="Dark List Accent 4" w:uiPriority="65"/>
-    <w:lsdException w:name="Colorful Shading Accent 4" w:uiPriority="66"/>
-    <w:lsdException w:name="Colorful List Accent 4" w:uiPriority="67"/>
-    <w:lsdException w:name="Colorful Grid Accent 4" w:uiPriority="68"/>
-    <w:lsdException w:name="Light Shading Accent 5" w:uiPriority="69"/>
-    <w:lsdException w:name="Light List Accent 5" w:uiPriority="70"/>
-    <w:lsdException w:name="Light Grid Accent 5" w:uiPriority="71"/>
-    <w:lsdException w:name="Medium Shading 1 Accent 5" w:uiPriority="72"/>
-    <w:lsdException w:name="Medium Shading 2 Accent 5" w:uiPriority="73"/>
-    <w:lsdException w:name="Medium List 1 Accent 5" w:uiPriority="60"/>
-    <w:lsdException w:name="Medium List 2 Accent 5" w:uiPriority="61"/>
-    <w:lsdException w:name="Medium Grid 1 Accent 5" w:uiPriority="62"/>
-    <w:lsdException w:name="Medium Grid 2 Accent 5" w:uiPriority="63"/>
-    <w:lsdException w:name="Medium Grid 3 Accent 5" w:uiPriority="64"/>
-    <w:lsdException w:name="Dark List Accent 5" w:uiPriority="65"/>
-    <w:lsdException w:name="Colorful Shading Accent 5" w:uiPriority="66"/>
-    <w:lsdException w:name="Colorful List Accent 5" w:uiPriority="67"/>
-    <w:lsdException w:name="Colorful Grid Accent 5" w:uiPriority="68"/>
-    <w:lsdException w:name="Light Shading Accent 6" w:uiPriority="69"/>
-    <w:lsdException w:name="Light List Accent 6" w:uiPriority="70"/>
-    <w:lsdException w:name="Light Grid Accent 6" w:uiPriority="71"/>
-    <w:lsdException w:name="Medium Shading 1 Accent 6" w:uiPriority="72"/>
-    <w:lsdException w:name="Medium Shading 2 Accent 6" w:uiPriority="73"/>
-    <w:lsdException w:name="Medium List 1 Accent 6" w:uiPriority="19" w:qFormat="1"/>
-    <w:lsdException w:name="Medium List 2 Accent 6" w:uiPriority="21" w:qFormat="1"/>
-    <w:lsdException w:name="Medium Grid 1 Accent 6" w:uiPriority="31" w:qFormat="1"/>
-    <w:lsdException w:name="Medium Grid 2 Accent 6" w:uiPriority="32" w:qFormat="1"/>
-    <w:lsdException w:name="Medium Grid 3 Accent 6" w:uiPriority="33" w:qFormat="1"/>
-    <w:lsdException w:name="Dark List Accent 6" w:uiPriority="37"/>
-    <w:lsdException w:name="Colorful Shading Accent 6" w:uiPriority="39" w:qFormat="1"/>
-    <w:lsdException w:name="Colorful List Accent 6" w:uiPriority="72"/>
-    <w:lsdException w:name="Colorful Grid Accent 6" w:uiPriority="73"/>
-    <w:lsdException w:name="Subtle Emphasis" w:uiPriority="19" w:qFormat="1"/>
-    <w:lsdException w:name="Intense Emphasis" w:uiPriority="21" w:qFormat="1"/>
-    <w:lsdException w:name="Subtle Reference" w:uiPriority="31" w:qFormat="1"/>
-    <w:lsdException w:name="Intense Reference" w:uiPriority="32" w:qFormat="1"/>
-    <w:lsdException w:name="Book Title" w:uiPriority="33" w:qFormat="1"/>
-    <w:lsdException w:name="Bibliography" w:semiHidden="1" w:uiPriority="37" w:unhideWhenUsed="1"/>
-    <w:lsdException w:name="TOC Heading" w:semiHidden="1" w:uiPriority="39" w:unhideWhenUsed="1" w:qFormat="1"/>
+    <w:lsdException w:name="Plain Table 1" w:uiPriority="41"/>
+    <w:lsdException w:name="Plain Table 2" w:uiPriority="42"/>
+    <w:lsdException w:name="Plain Table 3" w:uiPriority="43"/>
+    <w:lsdException w:name="Plain Table 4" w:uiPriority="44"/>
+    <w:lsdException w:name="Plain Table 5" w:uiPriority="45"/>
+    <w:lsdException w:name="Grid Table Light" w:uiPriority="40"/>
+    <w:lsdException w:name="Grid Table 1 Light" w:uiPriority="46"/>
+    <w:lsdException w:name="Grid Table 2" w:uiPriority="47"/>
+    <w:lsdException w:name="Grid Table 3" w:uiPriority="48"/>
+    <w:lsdException w:name="Grid Table 4" w:uiPriority="49"/>
+    <w:lsdException w:name="Grid Table 5 Dark" w:uiPriority="50"/>
+    <w:lsdException w:name="Grid Table 6 Colorful" w:uiPriority="51"/>
+    <w:lsdException w:name="Grid Table 7 Colorful" w:uiPriority="52"/>
+    <w:lsdException w:name="Grid Table 1 Light Accent 1" w:uiPriority="46"/>
+    <w:lsdException w:name="Grid Table 2 Accent 1" w:uiPriority="47"/>
+    <w:lsdException w:name="Grid Table 3 Accent 1" w:uiPriority="48"/>
+    <w:lsdException w:name="Grid Table 4 Accent 1" w:uiPriority="49"/>
+    <w:lsdException w:name="Grid Table 5 Dark Accent 1" w:uiPriority="50"/>
+    <w:lsdException w:name="Grid Table 6 Colorful Accent 1" w:uiPriority="51"/>
+    <w:lsdException w:name="Grid Table 7 Colorful Accent 1" w:uiPriority="52"/>
+    <w:lsdException w:name="Grid Table 1 Light Accent 2" w:uiPriority="46"/>
+    <w:lsdException w:name="Grid Table 2 Accent 2" w:uiPriority="47"/>
+    <w:lsdException w:name="Grid Table 3 Accent 2" w:uiPriority="48"/>
+    <w:lsdException w:name="Grid Table 4 Accent 2" w:uiPriority="49"/>
+    <w:lsdException w:name="Grid Table 5 Dark Accent 2" w:uiPriority="50"/>
+    <w:lsdException w:name="Grid Table 6 Colorful Accent 2" w:uiPriority="51"/>
+    <w:lsdException w:name="Grid Table 7 Colorful Accent 2" w:uiPriority="52"/>
+    <w:lsdException w:name="Grid Table 1 Light Accent 3" w:uiPriority="46"/>
+    <w:lsdException w:name="Grid Table 2 Accent 3" w:uiPriority="47"/>
+    <w:lsdException w:name="Grid Table 3 Accent 3" w:uiPriority="48"/>
+    <w:lsdException w:name="Grid Table 4 Accent 3" w:uiPriority="49"/>
+    <w:lsdException w:name="Grid Table 5 Dark Accent 3" w:uiPriority="50"/>
+    <w:lsdException w:name="Grid Table 6 Colorful Accent 3" w:uiPriority="51"/>
+    <w:lsdException w:name="Grid Table 7 Colorful Accent 3" w:uiPriority="52"/>
+    <w:lsdException w:name="Grid Table 1 Light Accent 4" w:uiPriority="46"/>
+    <w:lsdException w:name="Grid Table 2 Accent 4" w:uiPriority="47"/>
+    <w:lsdException w:name="Grid Table 3 Accent 4" w:uiPriority="48"/>
+    <w:lsdException w:name="Grid Table 4 Accent 4" w:uiPriority="49"/>
+    <w:lsdException w:name="Grid Table 5 Dark Accent 4" w:uiPriority="50"/>
+    <w:lsdException w:name="Grid Table 6 Colorful Accent 4" w:uiPriority="51"/>
+    <w:lsdException w:name="Grid Table 7 Colorful Accent 4" w:uiPriority="52"/>
+    <w:lsdException w:name="Grid Table 1 Light Accent 5" w:uiPriority="46"/>
+    <w:lsdException w:name="Grid Table 2 Accent 5" w:uiPriority="47"/>
+    <w:lsdException w:name="Grid Table 3 Accent 5" w:uiPriority="48"/>
+    <w:lsdException w:name="Grid Table 4 Accent 5" w:uiPriority="49"/>
+    <w:lsdException w:name="Grid Table 5 Dark Accent 5" w:uiPriority="50"/>
+    <w:lsdException w:name="Grid Table 6 Colorful Accent 5" w:uiPriority="51"/>
+    <w:lsdException w:name="Grid Table 7 Colorful Accent 5" w:uiPriority="52"/>
+    <w:lsdException w:name="Grid Table 1 Light Accent 6" w:uiPriority="46"/>
+    <w:lsdException w:name="Grid Table 2 Accent 6" w:uiPriority="47"/>
+    <w:lsdException w:name="Grid Table 3 Accent 6" w:uiPriority="48"/>
+    <w:lsdException w:name="Grid Table 4 Accent 6" w:uiPriority="49"/>
+    <w:lsdException w:name="Grid Table 5 Dark Accent 6" w:uiPriority="50"/>
+    <w:lsdException w:name="Grid Table 6 Colorful Accent 6" w:uiPriority="51"/>
+    <w:lsdException w:name="Grid Table 7 Colorful Accent 6" w:uiPriority="52"/>
+    <w:lsdException w:name="List Table 1 Light" w:uiPriority="46"/>
+    <w:lsdException w:name="List Table 2" w:uiPriority="47"/>
+    <w:lsdException w:name="List Table 3" w:uiPriority="48"/>
+    <w:lsdException w:name="List Table 4" w:uiPriority="49"/>
+    <w:lsdException w:name="List Table 5 Dark" w:uiPriority="50"/>
+    <w:lsdException w:name="List Table 6 Colorful" w:uiPriority="51"/>
+    <w:lsdException w:name="List Table 7 Colorful" w:uiPriority="52"/>
+    <w:lsdException w:name="List Table 1 Light Accent 1" w:uiPriority="46"/>
+    <w:lsdException w:name="List Table 2 Accent 1" w:uiPriority="47"/>
+    <w:lsdException w:name="List Table 3 Accent 1" w:uiPriority="48"/>
+    <w:lsdException w:name="List Table 4 Accent 1" w:uiPriority="49"/>
+    <w:lsdException w:name="List Table 5 Dark Accent 1" w:uiPriority="50"/>
+    <w:lsdException w:name="List Table 6 Colorful Accent 1" w:uiPriority="51"/>
+    <w:lsdException w:name="List Table 7 Colorful Accent 1" w:uiPriority="52"/>
+    <w:lsdException w:name="List Table 1 Light Accent 2" w:uiPriority="46"/>
+    <w:lsdException w:name="List Table 2 Accent 2" w:uiPriority="47"/>
+    <w:lsdException w:name="List Table 3 Accent 2" w:uiPriority="48"/>
+    <w:lsdException w:name="List Table 4 Accent 2" w:uiPriority="49"/>
+    <w:lsdException w:name="List Table 5 Dark Accent 2" w:uiPriority="50"/>
+    <w:lsdException w:name="List Table 6 Colorful Accent 2" w:uiPriority="51"/>
+    <w:lsdException w:name="List Table 7 Colorful Accent 2" w:uiPriority="52"/>
+    <w:lsdException w:name="List Table 1 Light Accent 3" w:uiPriority="46"/>
+    <w:lsdException w:name="List Table 2 Accent 3" w:uiPriority="47"/>
+    <w:lsdException w:name="List Table 3 Accent 3" w:uiPriority="48"/>
+    <w:lsdException w:name="List Table 4 Accent 3" w:uiPriority="49"/>
+    <w:lsdException w:name="List Table 5 Dark Accent 3" w:uiPriority="50"/>
+    <w:lsdException w:name="List Table 6 Colorful Accent 3" w:uiPriority="51"/>
+    <w:lsdException w:name="List Table 7 Colorful Accent 3" w:uiPriority="52"/>
+    <w:lsdException w:name="List Table 1 Light Accent 4" w:uiPriority="46"/>
+    <w:lsdException w:name="List Table 2 Accent 4" w:uiPriority="47"/>
+    <w:lsdException w:name="List Table 3 Accent 4" w:uiPriority="48"/>
+    <w:lsdException w:name="List Table 4 Accent 4" w:uiPriority="49"/>
+    <w:lsdException w:name="List Table 5 Dark Accent 4" w:uiPriority="50"/>
+    <w:lsdException w:name="List Table 6 Colorful Accent 4" w:uiPriority="51"/>
+    <w:lsdException w:name="List Table 7 Colorful Accent 4" w:uiPriority="52"/>
+    <w:lsdException w:name="List Table 1 Light Accent 5" w:uiPriority="46"/>
+    <w:lsdException w:name="List Table 2 Accent 5" w:uiPriority="47"/>
+    <w:lsdException w:name="List Table 3 Accent 5" w:uiPriority="48"/>
+    <w:lsdException w:name="List Table 4 Accent 5" w:uiPriority="49"/>
+    <w:lsdException w:name="List Table 5 Dark Accent 5" w:uiPriority="50"/>
+    <w:lsdException w:name="List Table 6 Colorful Accent 5" w:uiPriority="51"/>
+    <w:lsdException w:name="List Table 7 Colorful Accent 5" w:uiPriority="52"/>
+    <w:lsdException w:name="List Table 1 Light Accent 6" w:uiPriority="46"/>
+    <w:lsdException w:name="List Table 2 Accent 6" w:uiPriority="47"/>
+    <w:lsdException w:name="List Table 3 Accent 6" w:uiPriority="48"/>
+    <w:lsdException w:name="List Table 4 Accent 6" w:uiPriority="49"/>
+    <w:lsdException w:name="List Table 5 Dark Accent 6" w:uiPriority="50"/>
+    <w:lsdException w:name="List Table 6 Colorful Accent 6" w:uiPriority="51"/>
+    <w:lsdException w:name="List Table 7 Colorful Accent 6" w:uiPriority="52"/>
   </w:latentStyles>
   <w:style w:type="paragraph" w:default="1" w:styleId="Normal">
     <w:name w:val="Normal"/>
@@ -7857,7 +7467,7 @@
   <a:extraClrSchemeLst/>
   <a:extLst>
     <a:ext uri="{05A4C25C-085E-4340-85A3-A5531E510DB2}">
-      <thm15:themeFamily xmlns:thm15="http://schemas.microsoft.com/office/thememl/2012/main" xmlns="" name="Office Theme" id="{62F939B6-93AF-4DB8-9C6B-D6C7DFDC589F}" vid="{4A3C46E8-61CC-4603-A589-7422A47A8E4A}"/>
+      <thm15:themeFamily xmlns:thm15="http://schemas.microsoft.com/office/thememl/2012/main" name="Office Theme" id="{62F939B6-93AF-4DB8-9C6B-D6C7DFDC589F}" vid="{4A3C46E8-61CC-4603-A589-7422A47A8E4A}"/>
     </a:ext>
   </a:extLst>
 </a:theme>
@@ -7868,7 +7478,7 @@
 </file>
 
 <file path=customXml/itemProps1.xml><?xml version="1.0" encoding="utf-8"?>
-<ds:datastoreItem xmlns:ds="http://schemas.openxmlformats.org/officeDocument/2006/customXml" ds:itemID="{BF545287-0DB3-4F09-95CF-2DDD226C2189}">
+<ds:datastoreItem xmlns:ds="http://schemas.openxmlformats.org/officeDocument/2006/customXml" ds:itemID="{6E9272AC-A65C-4389-9985-1FA3919D1A1B}">
   <ds:schemaRefs>
     <ds:schemaRef ds:uri="http://schemas.openxmlformats.org/officeDocument/2006/bibliography"/>
   </ds:schemaRefs>

</xml_diff>